<commit_message>
lagt til i gruppekontrakt
</commit_message>
<xml_diff>
--- a/Documentation/Gruppekontrakt.docx
+++ b/Documentation/Gruppekontrakt.docx
@@ -1,6 +1,6 @@
 
 <file path=word/document.xml><?xml version="1.0" encoding="utf-8"?>
-<w:document xmlns:wpc="http://schemas.microsoft.com/office/word/2010/wordprocessingCanvas" xmlns:cx="http://schemas.microsoft.com/office/drawing/2014/chartex" xmlns:cx1="http://schemas.microsoft.com/office/drawing/2015/9/8/chartex" xmlns:cx2="http://schemas.microsoft.com/office/drawing/2015/10/21/chartex" xmlns:cx3="http://schemas.microsoft.com/office/drawing/2016/5/9/chartex" xmlns:cx4="http://schemas.microsoft.com/office/drawing/2016/5/10/chartex" xmlns:cx5="http://schemas.microsoft.com/office/drawing/2016/5/11/chartex" xmlns:cx6="http://schemas.microsoft.com/office/drawing/2016/5/12/chartex" xmlns:cx7="http://schemas.microsoft.com/office/drawing/2016/5/13/chartex" xmlns:cx8="http://schemas.microsoft.com/office/drawing/2016/5/14/chartex" xmlns:mc="http://schemas.openxmlformats.org/markup-compatibility/2006" xmlns:aink="http://schemas.microsoft.com/office/drawing/2016/ink" xmlns:am3d="http://schemas.microsoft.com/office/drawing/2017/model3d" xmlns:o="urn:schemas-microsoft-com:office:office" xmlns:r="http://schemas.openxmlformats.org/officeDocument/2006/relationships" xmlns:m="http://schemas.openxmlformats.org/officeDocument/2006/math" xmlns:v="urn:schemas-microsoft-com:vml" xmlns:wp14="http://schemas.microsoft.com/office/word/2010/wordprocessingDrawing" xmlns:wp="http://schemas.openxmlformats.org/drawingml/2006/wordprocessingDrawing" xmlns:w10="urn:schemas-microsoft-com:office:word" xmlns:w="http://schemas.openxmlformats.org/wordprocessingml/2006/main" xmlns:w14="http://schemas.microsoft.com/office/word/2010/wordml" xmlns:w15="http://schemas.microsoft.com/office/word/2012/wordml" xmlns:w16cid="http://schemas.microsoft.com/office/word/2016/wordml/cid" xmlns:w16se="http://schemas.microsoft.com/office/word/2015/wordml/symex" xmlns:wpg="http://schemas.microsoft.com/office/word/2010/wordprocessingGroup" xmlns:wpi="http://schemas.microsoft.com/office/word/2010/wordprocessingInk" xmlns:wne="http://schemas.microsoft.com/office/word/2006/wordml" xmlns:wps="http://schemas.microsoft.com/office/word/2010/wordprocessingShape" mc:Ignorable="w14 w15 w16se w16cid wp14">
+<w:document xmlns:wpc="http://schemas.microsoft.com/office/word/2010/wordprocessingCanvas" xmlns:mc="http://schemas.openxmlformats.org/markup-compatibility/2006" xmlns:o="urn:schemas-microsoft-com:office:office" xmlns:r="http://schemas.openxmlformats.org/officeDocument/2006/relationships" xmlns:m="http://schemas.openxmlformats.org/officeDocument/2006/math" xmlns:v="urn:schemas-microsoft-com:vml" xmlns:wp14="http://schemas.microsoft.com/office/word/2010/wordprocessingDrawing" xmlns:wp="http://schemas.openxmlformats.org/drawingml/2006/wordprocessingDrawing" xmlns:w10="urn:schemas-microsoft-com:office:word" xmlns:w="http://schemas.openxmlformats.org/wordprocessingml/2006/main" xmlns:w14="http://schemas.microsoft.com/office/word/2010/wordml" xmlns:w15="http://schemas.microsoft.com/office/word/2012/wordml" xmlns:wpg="http://schemas.microsoft.com/office/word/2010/wordprocessingGroup" xmlns:wpi="http://schemas.microsoft.com/office/word/2010/wordprocessingInk" xmlns:wne="http://schemas.microsoft.com/office/word/2006/wordml" xmlns:wps="http://schemas.microsoft.com/office/word/2010/wordprocessingShape" mc:Ignorable="w14 w15 wp14">
   <w:body>
     <w:p>
       <w:pPr>
@@ -141,6 +141,79 @@
         <w:rPr>
           <w:rFonts w:ascii="Arial" w:hAnsi="Arial" w:cs="Arial"/>
           <w:b/>
+        </w:rPr>
+      </w:pPr>
+      <w:r>
+        <w:rPr>
+          <w:rFonts w:ascii="Arial" w:hAnsi="Arial" w:cs="Arial"/>
+          <w:b/>
+        </w:rPr>
+        <w:t xml:space="preserve">Scrum </w:t>
+      </w:r>
+      <w:r>
+        <w:rPr>
+          <w:rFonts w:ascii="Arial" w:hAnsi="Arial" w:cs="Arial"/>
+          <w:b/>
+        </w:rPr>
+        <w:t>-</w:t>
+      </w:r>
+      <w:r>
+        <w:rPr>
+          <w:rFonts w:ascii="Arial" w:hAnsi="Arial" w:cs="Arial"/>
+          <w:b/>
+        </w:rPr>
+        <w:t xml:space="preserve"> </w:t>
+      </w:r>
+      <w:r>
+        <w:rPr>
+          <w:rFonts w:ascii="Arial" w:hAnsi="Arial" w:cs="Arial"/>
+          <w:b/>
+        </w:rPr>
+        <w:t>ansvarlig</w:t>
+      </w:r>
+    </w:p>
+    <w:p>
+      <w:pPr>
+        <w:rPr>
+          <w:rFonts w:ascii="Arial" w:hAnsi="Arial" w:cs="Arial"/>
+        </w:rPr>
+      </w:pPr>
+      <w:r>
+        <w:rPr>
+          <w:rFonts w:ascii="Arial" w:hAnsi="Arial" w:cs="Arial"/>
+        </w:rPr>
+        <w:t>Vi har også valgt Magnus G</w:t>
+      </w:r>
+      <w:r>
+        <w:rPr>
+          <w:rFonts w:ascii="Arial" w:hAnsi="Arial" w:cs="Arial"/>
+        </w:rPr>
+        <w:t>austad Eriksson til å være Scrum</w:t>
+      </w:r>
+      <w:r>
+        <w:rPr>
+          <w:rFonts w:ascii="Arial" w:hAnsi="Arial" w:cs="Arial"/>
+        </w:rPr>
+        <w:t xml:space="preserve"> - ansvarlig. Jobben går ut på å passe på at vi følger sprintene ut over i prosjektet, og generelt føl</w:t>
+      </w:r>
+      <w:r>
+        <w:rPr>
+          <w:rFonts w:ascii="Arial" w:hAnsi="Arial" w:cs="Arial"/>
+        </w:rPr>
+        <w:t>ger retningslinjene gitt i Scrum</w:t>
+      </w:r>
+      <w:r>
+        <w:rPr>
+          <w:rFonts w:ascii="Arial" w:hAnsi="Arial" w:cs="Arial"/>
+        </w:rPr>
+        <w:t>.</w:t>
+      </w:r>
+    </w:p>
+    <w:p>
+      <w:pPr>
+        <w:rPr>
+          <w:rFonts w:ascii="Arial" w:hAnsi="Arial" w:cs="Arial"/>
+          <w:b/>
           <w:sz w:val="24"/>
         </w:rPr>
       </w:pPr>
@@ -178,21 +251,7 @@
         <w:rPr>
           <w:rFonts w:ascii="Arial" w:hAnsi="Arial" w:cs="Arial"/>
         </w:rPr>
-        <w:t xml:space="preserve">Kommunikasjon skjer primært på </w:t>
-      </w:r>
-      <w:proofErr w:type="spellStart"/>
-      <w:r>
-        <w:rPr>
-          <w:rFonts w:ascii="Arial" w:hAnsi="Arial" w:cs="Arial"/>
-        </w:rPr>
-        <w:t>facebook</w:t>
-      </w:r>
-      <w:proofErr w:type="spellEnd"/>
-      <w:r>
-        <w:rPr>
-          <w:rFonts w:ascii="Arial" w:hAnsi="Arial" w:cs="Arial"/>
-        </w:rPr>
-        <w:t xml:space="preserve"> gruppen og gruppechatten.</w:t>
+        <w:t>Kommunikasjon skjer primært på facebook gruppen og gruppechatten.</w:t>
       </w:r>
     </w:p>
     <w:p>
@@ -216,33 +275,11 @@
           <w:rFonts w:ascii="Arial" w:hAnsi="Arial" w:cs="Arial"/>
         </w:rPr>
       </w:pPr>
-      <w:proofErr w:type="spellStart"/>
-      <w:r>
-        <w:rPr>
-          <w:rFonts w:ascii="Arial" w:hAnsi="Arial" w:cs="Arial"/>
-        </w:rPr>
-        <w:t>Sammarbeid</w:t>
-      </w:r>
-      <w:proofErr w:type="spellEnd"/>
-      <w:r>
-        <w:rPr>
-          <w:rFonts w:ascii="Arial" w:hAnsi="Arial" w:cs="Arial"/>
-        </w:rPr>
-        <w:t xml:space="preserve"> rundt dokumentasjon skjer ved hjelp av google </w:t>
-      </w:r>
-      <w:proofErr w:type="spellStart"/>
-      <w:r>
-        <w:rPr>
-          <w:rFonts w:ascii="Arial" w:hAnsi="Arial" w:cs="Arial"/>
-        </w:rPr>
-        <w:t>docs</w:t>
-      </w:r>
-      <w:proofErr w:type="spellEnd"/>
-      <w:r>
-        <w:rPr>
-          <w:rFonts w:ascii="Arial" w:hAnsi="Arial" w:cs="Arial"/>
-        </w:rPr>
-        <w:t xml:space="preserve"> og GitHub.</w:t>
+      <w:r>
+        <w:rPr>
+          <w:rFonts w:ascii="Arial" w:hAnsi="Arial" w:cs="Arial"/>
+        </w:rPr>
+        <w:t>Sammarbeid rundt dokumentasjon skjer ved hjelp av google docs og GitHub.</w:t>
       </w:r>
     </w:p>
     <w:p>
@@ -270,21 +307,7 @@
         <w:rPr>
           <w:rFonts w:ascii="Arial" w:hAnsi="Arial" w:cs="Arial"/>
         </w:rPr>
-        <w:t xml:space="preserve">Samkjøring av kode gjøres i GitHub / </w:t>
-      </w:r>
-      <w:proofErr w:type="spellStart"/>
-      <w:r>
-        <w:rPr>
-          <w:rFonts w:ascii="Arial" w:hAnsi="Arial" w:cs="Arial"/>
-        </w:rPr>
-        <w:t>Stash</w:t>
-      </w:r>
-      <w:proofErr w:type="spellEnd"/>
-      <w:r>
-        <w:rPr>
-          <w:rFonts w:ascii="Arial" w:hAnsi="Arial" w:cs="Arial"/>
-        </w:rPr>
-        <w:t>.</w:t>
+        <w:t>Samkjøring av kode gjøres i GitHub / Stash.</w:t>
       </w:r>
     </w:p>
     <w:p>
@@ -322,13 +345,7 @@
         <w:rPr>
           <w:rFonts w:ascii="Arial" w:hAnsi="Arial" w:cs="Arial"/>
         </w:rPr>
-        <w:t>Om noe dukker opp som man ikke kan avlyse eller endre tidspunkt på er det greit å ikke møte opp så sant man sier ifra i god tid og det ikke blir en vanesak. Man må i så fall sørge for å ta igjen tapt arbeid og oppdatere seg på hva som ble gjort</w:t>
-      </w:r>
-      <w:r>
-        <w:rPr>
-          <w:rFonts w:ascii="Arial" w:hAnsi="Arial" w:cs="Arial"/>
-        </w:rPr>
-        <w:t>.</w:t>
+        <w:t>Om noe dukker opp som man ikke kan avlyse eller endre tidspunkt på er det greit å ikke møte opp så sant man sier ifra i god tid og det ikke blir en vanesak. Man må i så fall sørge for å ta igjen tapt arbeid og oppdatere seg på hva som ble gjort.</w:t>
       </w:r>
     </w:p>
     <w:p>
@@ -370,7 +387,7 @@
     </w:p>
     <w:p>
       <w:pPr>
-        <w:pStyle w:val="Listeavsnitt"/>
+        <w:pStyle w:val="ListParagraph"/>
         <w:numPr>
           <w:ilvl w:val="0"/>
           <w:numId w:val="2"/>
@@ -388,7 +405,7 @@
     </w:p>
     <w:p>
       <w:pPr>
-        <w:pStyle w:val="Listeavsnitt"/>
+        <w:pStyle w:val="ListParagraph"/>
         <w:numPr>
           <w:ilvl w:val="0"/>
           <w:numId w:val="2"/>
@@ -414,6 +431,7 @@
         <w:rPr>
           <w:rFonts w:ascii="Arial" w:hAnsi="Arial" w:cs="Arial"/>
         </w:rPr>
+        <w:lastRenderedPageBreak/>
         <w:t>Dette er minimumskravet, det er både lov og oppfordret til å jobbe utover dette.</w:t>
       </w:r>
     </w:p>
@@ -434,12 +452,21 @@
           <w:sz w:val="24"/>
         </w:rPr>
       </w:pPr>
-      <w:r>
+    </w:p>
+    <w:p>
+      <w:pPr>
         <w:rPr>
           <w:rFonts w:ascii="Arial" w:hAnsi="Arial" w:cs="Arial"/>
           <w:b/>
           <w:sz w:val="24"/>
         </w:rPr>
+      </w:pPr>
+      <w:r>
+        <w:rPr>
+          <w:rFonts w:ascii="Arial" w:hAnsi="Arial" w:cs="Arial"/>
+          <w:b/>
+          <w:sz w:val="24"/>
+        </w:rPr>
         <w:t>Møter:</w:t>
       </w:r>
     </w:p>
@@ -447,6 +474,21 @@
       <w:pPr>
         <w:rPr>
           <w:rFonts w:ascii="Arial" w:hAnsi="Arial" w:cs="Arial"/>
+          <w:sz w:val="24"/>
+        </w:rPr>
+      </w:pPr>
+      <w:r>
+        <w:rPr>
+          <w:rFonts w:ascii="Arial" w:hAnsi="Arial" w:cs="Arial"/>
+          <w:sz w:val="24"/>
+        </w:rPr>
+        <w:t>Vi har valgt å følge sprinter på litt under to uker. Fra fredag til onsdag uken etter.</w:t>
+      </w:r>
+    </w:p>
+    <w:p>
+      <w:pPr>
+        <w:rPr>
+          <w:rFonts w:ascii="Arial" w:hAnsi="Arial" w:cs="Arial"/>
           <w:i/>
         </w:rPr>
       </w:pPr>
@@ -455,7 +497,87 @@
           <w:rFonts w:ascii="Arial" w:hAnsi="Arial" w:cs="Arial"/>
           <w:i/>
         </w:rPr>
-        <w:lastRenderedPageBreak/>
+        <w:t>Onsdag 10.15 - 12.00:</w:t>
+      </w:r>
+    </w:p>
+    <w:p>
+      <w:pPr>
+        <w:rPr>
+          <w:rFonts w:ascii="Arial" w:hAnsi="Arial" w:cs="Arial"/>
+          <w:b/>
+        </w:rPr>
+      </w:pPr>
+      <w:r>
+        <w:rPr>
+          <w:rFonts w:ascii="Arial" w:hAnsi="Arial" w:cs="Arial"/>
+          <w:b/>
+        </w:rPr>
+        <w:t>Agenda:</w:t>
+      </w:r>
+    </w:p>
+    <w:p>
+      <w:pPr>
+        <w:rPr>
+          <w:rFonts w:ascii="Arial" w:hAnsi="Arial" w:cs="Arial"/>
+        </w:rPr>
+      </w:pPr>
+      <w:r>
+        <w:rPr>
+          <w:rFonts w:ascii="Arial" w:hAnsi="Arial" w:cs="Arial"/>
+        </w:rPr>
+        <w:t>Siste onsdag i en sprint skal denne fullføres</w:t>
+      </w:r>
+      <w:r>
+        <w:rPr>
+          <w:rFonts w:ascii="Arial" w:hAnsi="Arial" w:cs="Arial"/>
+        </w:rPr>
+        <w:t>.</w:t>
+      </w:r>
+      <w:r>
+        <w:rPr>
+          <w:rFonts w:ascii="Arial" w:hAnsi="Arial" w:cs="Arial"/>
+        </w:rPr>
+        <w:t xml:space="preserve"> Vi skal p</w:t>
+      </w:r>
+      <w:r>
+        <w:rPr>
+          <w:rFonts w:ascii="Arial" w:hAnsi="Arial" w:cs="Arial"/>
+        </w:rPr>
+        <w:t>rate om hva som har blitt</w:t>
+      </w:r>
+      <w:r>
+        <w:rPr>
+          <w:rFonts w:ascii="Arial" w:hAnsi="Arial" w:cs="Arial"/>
+        </w:rPr>
+        <w:t xml:space="preserve"> gjort individuelt i løpet av uka, og </w:t>
+      </w:r>
+      <w:r>
+        <w:rPr>
+          <w:rFonts w:ascii="Arial" w:hAnsi="Arial" w:cs="Arial"/>
+        </w:rPr>
+        <w:t>hvilke utfordringer vi har hatt. Ellers blir det et kort møte om hva som er gjort / skal gjøres, og det jobbes individuelt.</w:t>
+      </w:r>
+    </w:p>
+    <w:p>
+      <w:pPr>
+        <w:rPr>
+          <w:rFonts w:ascii="Arial" w:hAnsi="Arial" w:cs="Arial"/>
+          <w:b/>
+        </w:rPr>
+      </w:pPr>
+    </w:p>
+    <w:p>
+      <w:pPr>
+        <w:rPr>
+          <w:rFonts w:ascii="Arial" w:hAnsi="Arial" w:cs="Arial"/>
+          <w:i/>
+        </w:rPr>
+      </w:pPr>
+      <w:r>
+        <w:rPr>
+          <w:rFonts w:ascii="Arial" w:hAnsi="Arial" w:cs="Arial"/>
+          <w:i/>
+        </w:rPr>
         <w:t>Torsdag 10:00</w:t>
       </w:r>
       <w:r>
@@ -538,16 +660,26 @@
         <w:rPr>
           <w:rFonts w:ascii="Arial" w:hAnsi="Arial" w:cs="Arial"/>
         </w:rPr>
-        <w:t xml:space="preserve"> med </w:t>
-      </w:r>
-      <w:proofErr w:type="spellStart"/>
-      <w:r>
-        <w:rPr>
-          <w:rFonts w:ascii="Arial" w:hAnsi="Arial" w:cs="Arial"/>
-        </w:rPr>
-        <w:t>studas</w:t>
-      </w:r>
-      <w:proofErr w:type="spellEnd"/>
+        <w:t xml:space="preserve"> med stud</w:t>
+      </w:r>
+      <w:r>
+        <w:rPr>
+          <w:rFonts w:ascii="Arial" w:hAnsi="Arial" w:cs="Arial"/>
+        </w:rPr>
+        <w:t>.</w:t>
+      </w:r>
+      <w:r>
+        <w:rPr>
+          <w:rFonts w:ascii="Arial" w:hAnsi="Arial" w:cs="Arial"/>
+        </w:rPr>
+        <w:t>as</w:t>
+      </w:r>
+      <w:r>
+        <w:rPr>
+          <w:rFonts w:ascii="Arial" w:hAnsi="Arial" w:cs="Arial"/>
+        </w:rPr>
+        <w:t>s</w:t>
+      </w:r>
       <w:r>
         <w:rPr>
           <w:rFonts w:ascii="Arial" w:hAnsi="Arial" w:cs="Arial"/>
@@ -558,22 +690,32 @@
         <w:rPr>
           <w:rFonts w:ascii="Arial" w:hAnsi="Arial" w:cs="Arial"/>
         </w:rPr>
-        <w:t>Diskutere spørsmål vi må få avklart av kunde/</w:t>
-      </w:r>
-      <w:proofErr w:type="spellStart"/>
-      <w:r>
-        <w:rPr>
-          <w:rFonts w:ascii="Arial" w:hAnsi="Arial" w:cs="Arial"/>
-        </w:rPr>
-        <w:t>studas</w:t>
-      </w:r>
-      <w:proofErr w:type="spellEnd"/>
+        <w:t>Diskutere spørsmål vi må få avklart av kunde/stud</w:t>
+      </w:r>
       <w:r>
         <w:rPr>
           <w:rFonts w:ascii="Arial" w:hAnsi="Arial" w:cs="Arial"/>
         </w:rPr>
         <w:t>.</w:t>
       </w:r>
+      <w:r>
+        <w:rPr>
+          <w:rFonts w:ascii="Arial" w:hAnsi="Arial" w:cs="Arial"/>
+        </w:rPr>
+        <w:t>as</w:t>
+      </w:r>
+      <w:r>
+        <w:rPr>
+          <w:rFonts w:ascii="Arial" w:hAnsi="Arial" w:cs="Arial"/>
+        </w:rPr>
+        <w:t>s</w:t>
+      </w:r>
+      <w:r>
+        <w:rPr>
+          <w:rFonts w:ascii="Arial" w:hAnsi="Arial" w:cs="Arial"/>
+        </w:rPr>
+        <w:t>.</w:t>
+      </w:r>
     </w:p>
     <w:p>
       <w:pPr>
@@ -623,7 +765,7 @@
           <w:rFonts w:ascii="Arial" w:hAnsi="Arial" w:cs="Arial"/>
           <w:i/>
         </w:rPr>
-        <w:t>-</w:t>
+        <w:t>–</w:t>
       </w:r>
       <w:r>
         <w:rPr>
@@ -637,7 +779,7 @@
           <w:rFonts w:ascii="Arial" w:hAnsi="Arial" w:cs="Arial"/>
           <w:i/>
         </w:rPr>
-        <w:t>12:30</w:t>
+        <w:t>16.00</w:t>
       </w:r>
       <w:r>
         <w:rPr>
@@ -672,7 +814,13 @@
         <w:rPr>
           <w:rFonts w:ascii="Arial" w:hAnsi="Arial" w:cs="Arial"/>
         </w:rPr>
-        <w:t>SCRUM møte</w:t>
+        <w:t>Scrum</w:t>
+      </w:r>
+      <w:r>
+        <w:rPr>
+          <w:rFonts w:ascii="Arial" w:hAnsi="Arial" w:cs="Arial"/>
+        </w:rPr>
+        <w:t xml:space="preserve"> møte</w:t>
       </w:r>
       <w:r>
         <w:rPr>
@@ -684,374 +832,19 @@
         <w:rPr>
           <w:rFonts w:ascii="Arial" w:hAnsi="Arial" w:cs="Arial"/>
         </w:rPr>
-        <w:t xml:space="preserve"> Diskuter hva vi har gjort, hva vi skal gjøre og fortelle om utfordringer vi har støtt på.</w:t>
-      </w:r>
-    </w:p>
-    <w:p>
-      <w:pPr>
-        <w:rPr>
-          <w:rFonts w:ascii="Arial" w:hAnsi="Arial" w:cs="Arial"/>
-          <w:i/>
-        </w:rPr>
-      </w:pPr>
-    </w:p>
-    <w:p>
-      <w:pPr>
-        <w:rPr>
-          <w:rFonts w:ascii="Arial" w:hAnsi="Arial" w:cs="Arial"/>
-          <w:i/>
-        </w:rPr>
-      </w:pPr>
-      <w:r>
-        <w:rPr>
-          <w:rFonts w:ascii="Arial" w:hAnsi="Arial" w:cs="Arial"/>
-          <w:i/>
-        </w:rPr>
-        <w:t>Fredag 12:</w:t>
-      </w:r>
-      <w:r>
-        <w:rPr>
-          <w:rFonts w:ascii="Arial" w:hAnsi="Arial" w:cs="Arial"/>
-          <w:i/>
-        </w:rPr>
-        <w:t>30</w:t>
-      </w:r>
-      <w:r>
-        <w:rPr>
-          <w:rFonts w:ascii="Arial" w:hAnsi="Arial" w:cs="Arial"/>
-          <w:i/>
-        </w:rPr>
-        <w:t xml:space="preserve"> </w:t>
-      </w:r>
-      <w:proofErr w:type="gramStart"/>
-      <w:r>
-        <w:rPr>
-          <w:rFonts w:ascii="Arial" w:hAnsi="Arial" w:cs="Arial"/>
-          <w:i/>
-        </w:rPr>
-        <w:t>- .</w:t>
-      </w:r>
-      <w:proofErr w:type="gramEnd"/>
-    </w:p>
-    <w:p>
-      <w:pPr>
-        <w:rPr>
-          <w:rFonts w:ascii="Arial" w:hAnsi="Arial" w:cs="Arial"/>
-          <w:b/>
-        </w:rPr>
-      </w:pPr>
-      <w:r>
-        <w:rPr>
-          <w:rFonts w:ascii="Arial" w:hAnsi="Arial" w:cs="Arial"/>
-          <w:b/>
-        </w:rPr>
-        <w:t>Agenda:</w:t>
-      </w:r>
-    </w:p>
-    <w:p>
-      <w:pPr>
-        <w:rPr>
-          <w:rFonts w:ascii="Arial" w:hAnsi="Arial" w:cs="Arial"/>
-          <w:i/>
-        </w:rPr>
-      </w:pPr>
-      <w:r>
-        <w:rPr>
-          <w:rFonts w:ascii="Arial" w:hAnsi="Arial" w:cs="Arial"/>
-        </w:rPr>
-        <w:t xml:space="preserve">Generelt planleggingsmøte, kan droppes dersom det ikke er behov. </w:t>
-      </w:r>
-      <w:r>
-        <w:rPr>
-          <w:rFonts w:ascii="Arial" w:hAnsi="Arial" w:cs="Arial"/>
-          <w:i/>
-        </w:rPr>
-        <w:t xml:space="preserve"> </w:t>
-      </w:r>
-    </w:p>
-    <w:p>
-      <w:pPr>
-        <w:rPr>
-          <w:rFonts w:ascii="Arial" w:hAnsi="Arial" w:cs="Arial"/>
-          <w:i/>
-        </w:rPr>
-      </w:pPr>
-    </w:p>
-    <w:p>
-      <w:pPr>
-        <w:rPr>
-          <w:rFonts w:ascii="Arial" w:hAnsi="Arial" w:cs="Arial"/>
-          <w:b/>
-        </w:rPr>
-      </w:pPr>
-      <w:r>
-        <w:rPr>
-          <w:rFonts w:ascii="Arial" w:hAnsi="Arial" w:cs="Arial"/>
-          <w:b/>
-        </w:rPr>
-        <w:t>Endringer</w:t>
-      </w:r>
-    </w:p>
-    <w:p>
-      <w:pPr>
-        <w:rPr>
-          <w:rFonts w:ascii="Arial" w:hAnsi="Arial" w:cs="Arial"/>
-        </w:rPr>
-      </w:pPr>
-      <w:r>
-        <w:rPr>
-          <w:rFonts w:ascii="Arial" w:hAnsi="Arial" w:cs="Arial"/>
-        </w:rPr>
-        <w:t>Eventuelle endringer av møtetid/-dato kan bestemmes ved møtene.</w:t>
-      </w:r>
-    </w:p>
-    <w:p>
-      <w:pPr>
-        <w:rPr>
-          <w:rFonts w:ascii="Arial" w:hAnsi="Arial" w:cs="Arial"/>
-        </w:rPr>
-      </w:pPr>
-    </w:p>
-    <w:p>
-      <w:pPr>
-        <w:rPr>
-          <w:rFonts w:ascii="Arial" w:hAnsi="Arial" w:cs="Arial"/>
-          <w:b/>
-          <w:sz w:val="24"/>
-        </w:rPr>
-      </w:pPr>
-      <w:r>
-        <w:rPr>
-          <w:rFonts w:ascii="Arial" w:hAnsi="Arial" w:cs="Arial"/>
-          <w:b/>
-          <w:sz w:val="24"/>
-        </w:rPr>
-        <w:t>Frister</w:t>
-      </w:r>
-    </w:p>
-    <w:p>
-      <w:pPr>
-        <w:rPr>
-          <w:rFonts w:ascii="Arial" w:hAnsi="Arial" w:cs="Arial"/>
-        </w:rPr>
-      </w:pPr>
-      <w:r>
-        <w:rPr>
-          <w:rFonts w:ascii="Arial" w:hAnsi="Arial" w:cs="Arial"/>
-        </w:rPr>
-        <w:t xml:space="preserve">Det forventes at alle i gruppen overholder tidsfristene vi har satt, så sant ett uforutsett problem kompliserer oppgaven betydelig. </w:t>
-      </w:r>
-    </w:p>
-    <w:p>
-      <w:pPr>
-        <w:rPr>
-          <w:rFonts w:ascii="Arial" w:hAnsi="Arial" w:cs="Arial"/>
-        </w:rPr>
-      </w:pPr>
-      <w:r>
-        <w:rPr>
-          <w:rFonts w:ascii="Arial" w:hAnsi="Arial" w:cs="Arial"/>
-        </w:rPr>
-        <w:t>Dersom man oppdager at man ikke kan overholde en frist skal man si ifra til resten av gruppen så fort man finner ut av dette. Da kan resten av gruppen tilpasse seg, ved å for eksempel re distribuere oppgaver, eller hjelpe til der det trengs.</w:t>
-      </w:r>
-    </w:p>
-    <w:p>
-      <w:pPr>
-        <w:rPr>
-          <w:rFonts w:ascii="Arial" w:hAnsi="Arial" w:cs="Arial"/>
-        </w:rPr>
-      </w:pPr>
-      <w:r>
-        <w:rPr>
-          <w:rFonts w:ascii="Arial" w:hAnsi="Arial" w:cs="Arial"/>
-        </w:rPr>
-        <w:t xml:space="preserve">Fristene til de ulike innleveringene er en uke før den offisielle fristen er satt, med mindre noe annet er bestemt. Dette gjøres så vi har god tid til å fikse </w:t>
-      </w:r>
-      <w:proofErr w:type="spellStart"/>
-      <w:r>
-        <w:rPr>
-          <w:rFonts w:ascii="Arial" w:hAnsi="Arial" w:cs="Arial"/>
-        </w:rPr>
-        <w:t>bugs</w:t>
-      </w:r>
-      <w:proofErr w:type="spellEnd"/>
-      <w:r>
-        <w:rPr>
-          <w:rFonts w:ascii="Arial" w:hAnsi="Arial" w:cs="Arial"/>
-        </w:rPr>
-        <w:t xml:space="preserve">, finpusse dokumentasjon, og lignende før vi leverer. Dersom vi oppdager at vi som en gruppe ikke kan overholde fristen på grunn av ett uforutsett problem eller noe lignende, kan vi avtale ekstra arbeidsøkter og møter så vi klarer å fullføre innen fristen. </w:t>
-      </w:r>
-    </w:p>
-    <w:p>
-      <w:pPr>
-        <w:rPr>
-          <w:rFonts w:ascii="Arial" w:hAnsi="Arial" w:cs="Arial"/>
-          <w:b/>
-          <w:sz w:val="24"/>
-        </w:rPr>
-      </w:pPr>
-    </w:p>
-    <w:p>
-      <w:pPr>
-        <w:rPr>
-          <w:rFonts w:ascii="Arial" w:hAnsi="Arial" w:cs="Arial"/>
-          <w:b/>
-          <w:sz w:val="24"/>
-        </w:rPr>
-      </w:pPr>
-    </w:p>
-    <w:p>
-      <w:pPr>
-        <w:rPr>
-          <w:rFonts w:ascii="Arial" w:hAnsi="Arial" w:cs="Arial"/>
-          <w:b/>
-          <w:sz w:val="24"/>
-        </w:rPr>
-      </w:pPr>
-    </w:p>
-    <w:p>
-      <w:pPr>
-        <w:rPr>
-          <w:rFonts w:ascii="Arial" w:hAnsi="Arial" w:cs="Arial"/>
-          <w:b/>
-          <w:sz w:val="24"/>
-        </w:rPr>
-      </w:pPr>
-    </w:p>
-    <w:p>
-      <w:pPr>
-        <w:rPr>
-          <w:rFonts w:ascii="Arial" w:hAnsi="Arial" w:cs="Arial"/>
-          <w:b/>
-          <w:sz w:val="24"/>
-        </w:rPr>
-      </w:pPr>
-    </w:p>
-    <w:p>
-      <w:pPr>
-        <w:rPr>
-          <w:rFonts w:ascii="Arial" w:hAnsi="Arial" w:cs="Arial"/>
-          <w:b/>
-          <w:sz w:val="24"/>
-        </w:rPr>
-      </w:pPr>
-    </w:p>
-    <w:p>
-      <w:pPr>
-        <w:rPr>
-          <w:rFonts w:ascii="Arial" w:hAnsi="Arial" w:cs="Arial"/>
-          <w:b/>
-          <w:sz w:val="24"/>
-        </w:rPr>
-      </w:pPr>
-      <w:r>
-        <w:rPr>
-          <w:rFonts w:ascii="Arial" w:hAnsi="Arial" w:cs="Arial"/>
-          <w:b/>
-          <w:sz w:val="24"/>
-        </w:rPr>
-        <w:t>Straff</w:t>
-      </w:r>
-    </w:p>
-    <w:p>
-      <w:pPr>
-        <w:rPr>
-          <w:rFonts w:ascii="Arial" w:hAnsi="Arial" w:cs="Arial"/>
-        </w:rPr>
-      </w:pPr>
-      <w:r>
-        <w:rPr>
-          <w:rFonts w:ascii="Arial" w:hAnsi="Arial" w:cs="Arial"/>
-        </w:rPr>
-        <w:lastRenderedPageBreak/>
-        <w:t>Dersom</w:t>
-      </w:r>
-      <w:r>
-        <w:rPr>
-          <w:rFonts w:ascii="Arial" w:hAnsi="Arial" w:cs="Arial"/>
-        </w:rPr>
-        <w:t xml:space="preserve"> </w:t>
-      </w:r>
-      <w:r>
-        <w:rPr>
-          <w:rFonts w:ascii="Arial" w:hAnsi="Arial" w:cs="Arial"/>
-        </w:rPr>
-        <w:t>ett medlem</w:t>
-      </w:r>
-      <w:r>
-        <w:rPr>
-          <w:rFonts w:ascii="Arial" w:hAnsi="Arial" w:cs="Arial"/>
-        </w:rPr>
-        <w:t xml:space="preserve"> bryter reglene har m</w:t>
-      </w:r>
-      <w:r>
-        <w:rPr>
-          <w:rFonts w:ascii="Arial" w:hAnsi="Arial" w:cs="Arial"/>
-        </w:rPr>
-        <w:t>edlemmet</w:t>
-      </w:r>
-      <w:r>
-        <w:rPr>
-          <w:rFonts w:ascii="Arial" w:hAnsi="Arial" w:cs="Arial"/>
-        </w:rPr>
-        <w:t xml:space="preserve"> uansett ansvar for å ta igjen tapt arbeid og oppdatere seg på hva som ble gjort. Straff</w:t>
-      </w:r>
-      <w:r>
-        <w:rPr>
-          <w:rFonts w:ascii="Arial" w:hAnsi="Arial" w:cs="Arial"/>
-        </w:rPr>
-        <w:t>en</w:t>
-      </w:r>
-      <w:r>
-        <w:rPr>
-          <w:rFonts w:ascii="Arial" w:hAnsi="Arial" w:cs="Arial"/>
-        </w:rPr>
-        <w:t xml:space="preserve"> utover dette vil gradvis stige ut ifra antall ganger reglene blir brutt av ett medlem. </w:t>
-      </w:r>
-    </w:p>
-    <w:p>
-      <w:pPr>
-        <w:rPr>
-          <w:rFonts w:ascii="Arial" w:hAnsi="Arial" w:cs="Arial"/>
-        </w:rPr>
-      </w:pPr>
-      <w:r>
-        <w:rPr>
-          <w:rFonts w:ascii="Arial" w:hAnsi="Arial" w:cs="Arial"/>
-        </w:rPr>
-        <w:t>Ved første brudd, vil man få en lett straff, for eksempel kan medlemmet bli sendt på en kafferunde til Kontoret.</w:t>
-      </w:r>
-    </w:p>
-    <w:p>
-      <w:pPr>
-        <w:rPr>
-          <w:rFonts w:ascii="Arial" w:hAnsi="Arial" w:cs="Arial"/>
-        </w:rPr>
-      </w:pPr>
-      <w:r>
-        <w:rPr>
-          <w:rFonts w:ascii="Arial" w:hAnsi="Arial" w:cs="Arial"/>
-        </w:rPr>
-        <w:t xml:space="preserve">Dersom medlemmet ved gjentatte anledninger bryter reglene vil straffen gradvis øke. Straffen vil da primært være i form av ekstra arbeidsøkter, men er ikke begrenset til dette. </w:t>
-      </w:r>
-    </w:p>
-    <w:p>
-      <w:pPr>
-        <w:rPr>
-          <w:rFonts w:ascii="Arial" w:hAnsi="Arial" w:cs="Arial"/>
-        </w:rPr>
-      </w:pPr>
-      <w:r>
-        <w:rPr>
-          <w:rFonts w:ascii="Arial" w:hAnsi="Arial" w:cs="Arial"/>
-        </w:rPr>
-        <w:t xml:space="preserve">Straffen diskuteres i fellesskap under </w:t>
-      </w:r>
-      <w:r>
-        <w:rPr>
-          <w:rFonts w:ascii="Arial" w:hAnsi="Arial" w:cs="Arial"/>
-        </w:rPr>
-        <w:t>nærmeste møte</w:t>
+        <w:t xml:space="preserve"> Diskuter</w:t>
+      </w:r>
+      <w:r>
+        <w:rPr>
+          <w:rFonts w:ascii="Arial" w:hAnsi="Arial" w:cs="Arial"/>
+        </w:rPr>
+        <w:t>e og planlegge neste sprint, og arbeide sammen / individuelt med denne</w:t>
+      </w:r>
+      <w:r>
+        <w:rPr>
+          <w:rFonts w:ascii="Arial" w:hAnsi="Arial" w:cs="Arial"/>
+        </w:rPr>
+        <w:t xml:space="preserve"> første fredag i en sprint</w:t>
       </w:r>
       <w:r>
         <w:rPr>
@@ -1059,318 +852,325 @@
         </w:rPr>
         <w:t>.</w:t>
       </w:r>
-    </w:p>
-    <w:p>
-      <w:pPr>
-        <w:rPr>
-          <w:rFonts w:ascii="Arial" w:hAnsi="Arial" w:cs="Arial"/>
-        </w:rPr>
-      </w:pPr>
-      <w:r>
-        <w:rPr>
-          <w:rFonts w:ascii="Arial" w:hAnsi="Arial" w:cs="Arial"/>
-        </w:rPr>
-        <w:t xml:space="preserve">Dersom et medlem bryter reglene nok ganger, kan man fremme ett forslag til å ta saken videre til </w:t>
-      </w:r>
-      <w:proofErr w:type="spellStart"/>
-      <w:r>
-        <w:rPr>
-          <w:rFonts w:ascii="Arial" w:hAnsi="Arial" w:cs="Arial"/>
-        </w:rPr>
-        <w:t>studas</w:t>
-      </w:r>
-      <w:proofErr w:type="spellEnd"/>
-      <w:r>
-        <w:rPr>
-          <w:rFonts w:ascii="Arial" w:hAnsi="Arial" w:cs="Arial"/>
-        </w:rPr>
-        <w:t xml:space="preserve"> eller andre som er med på organiseringen av faget for videre behandling. Forslaget godkjennes kun dersom det er full enighet i gruppen (med unntak av det aktuelle medlemmet)</w:t>
-      </w:r>
-      <w:r>
-        <w:rPr>
-          <w:rFonts w:ascii="Arial" w:hAnsi="Arial" w:cs="Arial"/>
-        </w:rPr>
-        <w:t>.</w:t>
-      </w:r>
-    </w:p>
-    <w:p>
-      <w:pPr>
-        <w:rPr>
-          <w:rFonts w:ascii="Arial" w:hAnsi="Arial" w:cs="Arial"/>
-        </w:rPr>
-      </w:pPr>
-    </w:p>
-    <w:p>
-      <w:pPr>
-        <w:rPr>
-          <w:rFonts w:ascii="Arial" w:hAnsi="Arial" w:cs="Arial"/>
-        </w:rPr>
-      </w:pPr>
-    </w:p>
-    <w:p>
-      <w:pPr>
-        <w:rPr>
-          <w:rFonts w:ascii="Arial" w:hAnsi="Arial" w:cs="Arial"/>
-          <w:b/>
-        </w:rPr>
-      </w:pPr>
-      <w:r>
-        <w:rPr>
-          <w:rFonts w:ascii="Arial" w:hAnsi="Arial" w:cs="Arial"/>
-          <w:b/>
-        </w:rPr>
-        <w:t>Underskrifter</w:t>
-      </w:r>
-    </w:p>
-    <w:p>
-      <w:pPr>
-        <w:jc w:val="center"/>
-        <w:rPr>
-          <w:rFonts w:ascii="Arial" w:hAnsi="Arial" w:cs="Arial"/>
-          <w:b/>
-        </w:rPr>
-      </w:pPr>
-    </w:p>
-    <w:p>
-      <w:pPr>
-        <w:rPr>
-          <w:rStyle w:val="profilecardavatarthumb"/>
-        </w:rPr>
-      </w:pPr>
-      <w:r>
-        <w:rPr>
-          <w:rStyle w:val="profilecardavatarthumb"/>
-        </w:rPr>
-        <w:t xml:space="preserve">Maciej </w:t>
-      </w:r>
-      <w:proofErr w:type="spellStart"/>
-      <w:r>
-        <w:rPr>
-          <w:rStyle w:val="profilecardavatarthumb"/>
-        </w:rPr>
-        <w:t>Przemyslaw</w:t>
-      </w:r>
-      <w:proofErr w:type="spellEnd"/>
-      <w:r>
-        <w:rPr>
-          <w:rStyle w:val="profilecardavatarthumb"/>
-        </w:rPr>
-        <w:t xml:space="preserve"> </w:t>
-      </w:r>
-      <w:proofErr w:type="spellStart"/>
-      <w:r>
-        <w:rPr>
-          <w:rStyle w:val="profilecardavatarthumb"/>
-        </w:rPr>
-        <w:t>Ambrozek</w:t>
-      </w:r>
-      <w:proofErr w:type="spellEnd"/>
-      <w:r>
-        <w:rPr>
-          <w:rStyle w:val="profilecardavatarthumb"/>
-        </w:rPr>
-        <w:t xml:space="preserve"> </w:t>
-      </w:r>
-      <w:r>
-        <w:rPr>
-          <w:rStyle w:val="profilecardavatarthumb"/>
-        </w:rPr>
-        <w:tab/>
-        <w:t>________________________________________________________</w:t>
-      </w:r>
-    </w:p>
-    <w:p>
-      <w:pPr>
-        <w:rPr>
-          <w:rStyle w:val="profilecardavatarthumb"/>
-        </w:rPr>
-      </w:pPr>
-    </w:p>
-    <w:p>
-      <w:pPr>
-        <w:rPr>
-          <w:rStyle w:val="profilecardavatarthumb"/>
-        </w:rPr>
-      </w:pPr>
-      <w:r>
-        <w:rPr>
-          <w:rStyle w:val="profilecardavatarthumb"/>
-        </w:rPr>
-        <w:t>Heidi Lohne Brække</w:t>
-      </w:r>
-      <w:r>
-        <w:rPr>
-          <w:rStyle w:val="profilecardavatarthumb"/>
-        </w:rPr>
-        <w:t xml:space="preserve">         </w:t>
-      </w:r>
-      <w:r>
-        <w:rPr>
-          <w:rStyle w:val="profilecardavatarthumb"/>
-        </w:rPr>
-        <w:tab/>
-      </w:r>
-      <w:r>
-        <w:rPr>
-          <w:rStyle w:val="profilecardavatarthumb"/>
-        </w:rPr>
-        <w:t>________________________________________________________</w:t>
-      </w:r>
-    </w:p>
-    <w:p>
-      <w:pPr>
-        <w:rPr>
-          <w:rStyle w:val="profilecardavatarthumb"/>
-        </w:rPr>
-      </w:pPr>
-    </w:p>
-    <w:p>
-      <w:pPr>
-        <w:rPr>
-          <w:rStyle w:val="profilecardavatarthumb"/>
-        </w:rPr>
-      </w:pPr>
-      <w:r>
-        <w:rPr>
-          <w:rStyle w:val="profilecardavatarthumb"/>
-        </w:rPr>
-        <w:t xml:space="preserve">Magnus Gaustad Eriksson </w:t>
-      </w:r>
-      <w:r>
-        <w:rPr>
-          <w:rStyle w:val="profilecardavatarthumb"/>
-        </w:rPr>
-        <w:t xml:space="preserve">       </w:t>
-      </w:r>
-      <w:r>
-        <w:rPr>
-          <w:rStyle w:val="profilecardavatarthumb"/>
-        </w:rPr>
-        <w:tab/>
-      </w:r>
-      <w:r>
-        <w:rPr>
-          <w:rStyle w:val="profilecardavatarthumb"/>
-        </w:rPr>
-        <w:t>________________________________________________________</w:t>
-      </w:r>
-    </w:p>
-    <w:p>
-      <w:pPr>
-        <w:rPr>
-          <w:rStyle w:val="profilecardavatarthumb"/>
-        </w:rPr>
-      </w:pPr>
-    </w:p>
-    <w:p>
-      <w:pPr>
-        <w:rPr>
-          <w:rStyle w:val="profilecardavatarthumb"/>
-        </w:rPr>
-      </w:pPr>
-      <w:r>
-        <w:rPr>
-          <w:rStyle w:val="profilecardavatarthumb"/>
-        </w:rPr>
-        <w:t xml:space="preserve">Peder </w:t>
-      </w:r>
-      <w:proofErr w:type="spellStart"/>
-      <w:r>
-        <w:rPr>
-          <w:rStyle w:val="profilecardavatarthumb"/>
-        </w:rPr>
-        <w:t>Lexau</w:t>
-      </w:r>
-      <w:proofErr w:type="spellEnd"/>
-      <w:r>
-        <w:rPr>
-          <w:rStyle w:val="profilecardavatarthumb"/>
-        </w:rPr>
-        <w:t xml:space="preserve">                                 </w:t>
-      </w:r>
-      <w:r>
-        <w:rPr>
-          <w:rStyle w:val="profilecardavatarthumb"/>
-        </w:rPr>
-        <w:tab/>
-      </w:r>
-      <w:r>
-        <w:rPr>
-          <w:rStyle w:val="profilecardavatarthumb"/>
-        </w:rPr>
-        <w:t>________________________________________________________</w:t>
-      </w:r>
-    </w:p>
-    <w:p>
-      <w:pPr>
-        <w:rPr>
-          <w:rStyle w:val="profilecardavatarthumb"/>
-        </w:rPr>
-      </w:pPr>
-    </w:p>
-    <w:p>
-      <w:pPr>
-        <w:rPr>
-          <w:rStyle w:val="profilecardavatarthumb"/>
-        </w:rPr>
-      </w:pPr>
-      <w:r>
-        <w:rPr>
-          <w:rStyle w:val="profilecardavatarthumb"/>
-        </w:rPr>
-        <w:t xml:space="preserve">Andreas </w:t>
-      </w:r>
-      <w:proofErr w:type="spellStart"/>
-      <w:r>
-        <w:rPr>
-          <w:rStyle w:val="profilecardavatarthumb"/>
-        </w:rPr>
-        <w:t>Skifjeld</w:t>
-      </w:r>
-      <w:proofErr w:type="spellEnd"/>
-      <w:r>
-        <w:rPr>
-          <w:rStyle w:val="profilecardavatarthumb"/>
-        </w:rPr>
-        <w:tab/>
-      </w:r>
-      <w:r>
-        <w:rPr>
-          <w:rStyle w:val="profilecardavatarthumb"/>
-        </w:rPr>
-        <w:tab/>
-      </w:r>
-      <w:r>
-        <w:rPr>
-          <w:rStyle w:val="profilecardavatarthumb"/>
-        </w:rPr>
-        <w:t>________________________________________________________</w:t>
-      </w:r>
-    </w:p>
-    <w:p>
-      <w:pPr>
-        <w:rPr>
-          <w:rStyle w:val="profilecardavatarthumb"/>
-        </w:rPr>
-      </w:pPr>
-    </w:p>
-    <w:p>
       <w:bookmarkStart w:id="0" w:name="_GoBack"/>
       <w:bookmarkEnd w:id="0"/>
       <w:r>
         <w:rPr>
-          <w:rStyle w:val="profilecardavatarthumb"/>
-        </w:rPr>
-        <w:t xml:space="preserve">Daniel </w:t>
-      </w:r>
-      <w:proofErr w:type="spellStart"/>
-      <w:r>
-        <w:rPr>
-          <w:rStyle w:val="profilecardavatarthumb"/>
-        </w:rPr>
-        <w:t>Stupar</w:t>
-      </w:r>
-      <w:proofErr w:type="spellEnd"/>
+          <w:rFonts w:ascii="Arial" w:hAnsi="Arial" w:cs="Arial"/>
+        </w:rPr>
+        <w:t xml:space="preserve"> Ellers skal det være et kort møte hvor vi diskuterer hva som er gjort og hva som skal gjøres før vi jobber individuelt.</w:t>
+      </w:r>
+    </w:p>
+    <w:p>
+      <w:pPr>
+        <w:rPr>
+          <w:rFonts w:ascii="Arial" w:hAnsi="Arial" w:cs="Arial"/>
+          <w:i/>
+        </w:rPr>
+      </w:pPr>
+    </w:p>
+    <w:p>
+      <w:pPr>
+        <w:rPr>
+          <w:rFonts w:ascii="Arial" w:hAnsi="Arial" w:cs="Arial"/>
+          <w:b/>
+        </w:rPr>
+      </w:pPr>
+      <w:r>
+        <w:rPr>
+          <w:rFonts w:ascii="Arial" w:hAnsi="Arial" w:cs="Arial"/>
+          <w:b/>
+        </w:rPr>
+        <w:t>Endringer</w:t>
+      </w:r>
+    </w:p>
+    <w:p>
+      <w:pPr>
+        <w:rPr>
+          <w:rFonts w:ascii="Arial" w:hAnsi="Arial" w:cs="Arial"/>
+        </w:rPr>
+      </w:pPr>
+      <w:r>
+        <w:rPr>
+          <w:rFonts w:ascii="Arial" w:hAnsi="Arial" w:cs="Arial"/>
+        </w:rPr>
+        <w:t>Eventuelle endringer av møtetid/-dato kan bestemmes ved møtene.</w:t>
+      </w:r>
+    </w:p>
+    <w:p>
+      <w:pPr>
+        <w:rPr>
+          <w:rFonts w:ascii="Arial" w:hAnsi="Arial" w:cs="Arial"/>
+        </w:rPr>
+      </w:pPr>
+    </w:p>
+    <w:p>
+      <w:pPr>
+        <w:rPr>
+          <w:rFonts w:ascii="Arial" w:hAnsi="Arial" w:cs="Arial"/>
+          <w:b/>
+          <w:sz w:val="24"/>
+        </w:rPr>
+      </w:pPr>
+      <w:r>
+        <w:rPr>
+          <w:rFonts w:ascii="Arial" w:hAnsi="Arial" w:cs="Arial"/>
+          <w:b/>
+          <w:sz w:val="24"/>
+        </w:rPr>
+        <w:t>Frister</w:t>
+      </w:r>
+    </w:p>
+    <w:p>
+      <w:pPr>
+        <w:rPr>
+          <w:rFonts w:ascii="Arial" w:hAnsi="Arial" w:cs="Arial"/>
+        </w:rPr>
+      </w:pPr>
+      <w:r>
+        <w:rPr>
+          <w:rFonts w:ascii="Arial" w:hAnsi="Arial" w:cs="Arial"/>
+        </w:rPr>
+        <w:t xml:space="preserve">Det forventes at alle i gruppen overholder tidsfristene vi har satt, så sant ett uforutsett problem kompliserer oppgaven betydelig. </w:t>
+      </w:r>
+    </w:p>
+    <w:p>
+      <w:pPr>
+        <w:rPr>
+          <w:rFonts w:ascii="Arial" w:hAnsi="Arial" w:cs="Arial"/>
+        </w:rPr>
+      </w:pPr>
+      <w:r>
+        <w:rPr>
+          <w:rFonts w:ascii="Arial" w:hAnsi="Arial" w:cs="Arial"/>
+        </w:rPr>
+        <w:t>Dersom man oppdager at man ikke kan overholde en frist skal man si ifra til resten av gruppen så fort man finner ut av dette. Da kan resten av gruppen tilp</w:t>
+      </w:r>
+      <w:r>
+        <w:rPr>
+          <w:rFonts w:ascii="Arial" w:hAnsi="Arial" w:cs="Arial"/>
+        </w:rPr>
+        <w:t>asse seg, ved å for eksempel re-</w:t>
+      </w:r>
+      <w:r>
+        <w:rPr>
+          <w:rFonts w:ascii="Arial" w:hAnsi="Arial" w:cs="Arial"/>
+        </w:rPr>
+        <w:t>distribuere oppgaver, eller hjelpe til der det trengs.</w:t>
+      </w:r>
+    </w:p>
+    <w:p>
+      <w:pPr>
+        <w:rPr>
+          <w:rFonts w:ascii="Arial" w:hAnsi="Arial" w:cs="Arial"/>
+        </w:rPr>
+      </w:pPr>
+      <w:r>
+        <w:rPr>
+          <w:rFonts w:ascii="Arial" w:hAnsi="Arial" w:cs="Arial"/>
+        </w:rPr>
+        <w:t>Fristene til de ulike innleveringene er en uke før den offisielle fristen er satt, med mindre noe annet er bestemt. Dette gjøres så vi har god tid til å fikse bugs, finpusse dokumentasjon, og lignende før vi leverer. Dersom vi oppdager at vi som en gruppe ikke kan overholde fristen på grunn av ett uforutsett problem eller noe lignende, kan vi avtale ekstra arbeidsøkter og møter så vi k</w:t>
+      </w:r>
+      <w:r>
+        <w:rPr>
+          <w:rFonts w:ascii="Arial" w:hAnsi="Arial" w:cs="Arial"/>
+        </w:rPr>
+        <w:t>larer å fullføre innen fristen.</w:t>
+      </w:r>
+    </w:p>
+    <w:p>
+      <w:pPr>
+        <w:rPr>
+          <w:rFonts w:ascii="Arial" w:hAnsi="Arial" w:cs="Arial"/>
+          <w:b/>
+          <w:sz w:val="24"/>
+        </w:rPr>
+      </w:pPr>
+      <w:r>
+        <w:rPr>
+          <w:rFonts w:ascii="Arial" w:hAnsi="Arial" w:cs="Arial"/>
+          <w:b/>
+          <w:sz w:val="24"/>
+        </w:rPr>
+        <w:lastRenderedPageBreak/>
+        <w:t>Straff</w:t>
+      </w:r>
+    </w:p>
+    <w:p>
+      <w:pPr>
+        <w:rPr>
+          <w:rFonts w:ascii="Arial" w:hAnsi="Arial" w:cs="Arial"/>
+        </w:rPr>
+      </w:pPr>
+      <w:r>
+        <w:rPr>
+          <w:rFonts w:ascii="Arial" w:hAnsi="Arial" w:cs="Arial"/>
+        </w:rPr>
+        <w:t>Dersom</w:t>
+      </w:r>
+      <w:r>
+        <w:rPr>
+          <w:rFonts w:ascii="Arial" w:hAnsi="Arial" w:cs="Arial"/>
+        </w:rPr>
+        <w:t xml:space="preserve"> </w:t>
+      </w:r>
+      <w:r>
+        <w:rPr>
+          <w:rFonts w:ascii="Arial" w:hAnsi="Arial" w:cs="Arial"/>
+        </w:rPr>
+        <w:t>ett medlem</w:t>
+      </w:r>
+      <w:r>
+        <w:rPr>
+          <w:rFonts w:ascii="Arial" w:hAnsi="Arial" w:cs="Arial"/>
+        </w:rPr>
+        <w:t xml:space="preserve"> bryter reglene har m</w:t>
+      </w:r>
+      <w:r>
+        <w:rPr>
+          <w:rFonts w:ascii="Arial" w:hAnsi="Arial" w:cs="Arial"/>
+        </w:rPr>
+        <w:t>edlemmet</w:t>
+      </w:r>
+      <w:r>
+        <w:rPr>
+          <w:rFonts w:ascii="Arial" w:hAnsi="Arial" w:cs="Arial"/>
+        </w:rPr>
+        <w:t xml:space="preserve"> uansett ansvar for å ta igjen tapt arbeid og oppdatere seg på hva som ble gjort. Straff</w:t>
+      </w:r>
+      <w:r>
+        <w:rPr>
+          <w:rFonts w:ascii="Arial" w:hAnsi="Arial" w:cs="Arial"/>
+        </w:rPr>
+        <w:t>en</w:t>
+      </w:r>
+      <w:r>
+        <w:rPr>
+          <w:rFonts w:ascii="Arial" w:hAnsi="Arial" w:cs="Arial"/>
+        </w:rPr>
+        <w:t xml:space="preserve"> utover dette vil gradvis stige ut ifra antall ganger reglene blir brutt av ett medlem. </w:t>
+      </w:r>
+    </w:p>
+    <w:p>
+      <w:pPr>
+        <w:rPr>
+          <w:rFonts w:ascii="Arial" w:hAnsi="Arial" w:cs="Arial"/>
+        </w:rPr>
+      </w:pPr>
+      <w:r>
+        <w:rPr>
+          <w:rFonts w:ascii="Arial" w:hAnsi="Arial" w:cs="Arial"/>
+        </w:rPr>
+        <w:t>Ved første brudd, vil man få en lett straff, for eksempel kan medlemmet bli sendt på en kafferunde til Kontoret.</w:t>
+      </w:r>
+    </w:p>
+    <w:p>
+      <w:pPr>
+        <w:rPr>
+          <w:rFonts w:ascii="Arial" w:hAnsi="Arial" w:cs="Arial"/>
+        </w:rPr>
+      </w:pPr>
+      <w:r>
+        <w:rPr>
+          <w:rFonts w:ascii="Arial" w:hAnsi="Arial" w:cs="Arial"/>
+        </w:rPr>
+        <w:t xml:space="preserve">Dersom medlemmet ved gjentatte anledninger bryter reglene vil straffen gradvis øke. Straffen vil da primært være i form av ekstra arbeidsøkter, men er ikke begrenset til dette. </w:t>
+      </w:r>
+    </w:p>
+    <w:p>
+      <w:pPr>
+        <w:rPr>
+          <w:rFonts w:ascii="Arial" w:hAnsi="Arial" w:cs="Arial"/>
+        </w:rPr>
+      </w:pPr>
+      <w:r>
+        <w:rPr>
+          <w:rFonts w:ascii="Arial" w:hAnsi="Arial" w:cs="Arial"/>
+        </w:rPr>
+        <w:t xml:space="preserve">Straffen diskuteres i fellesskap under </w:t>
+      </w:r>
+      <w:r>
+        <w:rPr>
+          <w:rFonts w:ascii="Arial" w:hAnsi="Arial" w:cs="Arial"/>
+        </w:rPr>
+        <w:t>nærmeste møte</w:t>
+      </w:r>
+      <w:r>
+        <w:rPr>
+          <w:rFonts w:ascii="Arial" w:hAnsi="Arial" w:cs="Arial"/>
+        </w:rPr>
+        <w:t>.</w:t>
+      </w:r>
+    </w:p>
+    <w:p>
+      <w:pPr>
+        <w:rPr>
+          <w:rFonts w:ascii="Arial" w:hAnsi="Arial" w:cs="Arial"/>
+        </w:rPr>
+      </w:pPr>
+      <w:r>
+        <w:rPr>
+          <w:rFonts w:ascii="Arial" w:hAnsi="Arial" w:cs="Arial"/>
+        </w:rPr>
+        <w:t>Dersom et medlem bryter reglene nok ganger, kan man fremme ett forslag til å ta saken videre til studas eller andre som er med på organiseringen av faget for videre behandling. Forslaget godkjennes kun dersom det er full enighet i gruppen (med unntak av det aktuelle medlemmet)</w:t>
+      </w:r>
+      <w:r>
+        <w:rPr>
+          <w:rFonts w:ascii="Arial" w:hAnsi="Arial" w:cs="Arial"/>
+        </w:rPr>
+        <w:t>.</w:t>
+      </w:r>
+    </w:p>
+    <w:p>
+      <w:pPr>
+        <w:rPr>
+          <w:rFonts w:ascii="Arial" w:hAnsi="Arial" w:cs="Arial"/>
+        </w:rPr>
+      </w:pPr>
+    </w:p>
+    <w:p>
+      <w:pPr>
+        <w:rPr>
+          <w:rFonts w:ascii="Arial" w:hAnsi="Arial" w:cs="Arial"/>
+        </w:rPr>
+      </w:pPr>
+    </w:p>
+    <w:p>
+      <w:pPr>
+        <w:rPr>
+          <w:rFonts w:ascii="Arial" w:hAnsi="Arial" w:cs="Arial"/>
+          <w:b/>
+        </w:rPr>
+      </w:pPr>
+      <w:r>
+        <w:rPr>
+          <w:rFonts w:ascii="Arial" w:hAnsi="Arial" w:cs="Arial"/>
+          <w:b/>
+        </w:rPr>
+        <w:t>Underskrifter</w:t>
+      </w:r>
+    </w:p>
+    <w:p>
+      <w:pPr>
+        <w:jc w:val="center"/>
+        <w:rPr>
+          <w:rFonts w:ascii="Arial" w:hAnsi="Arial" w:cs="Arial"/>
+          <w:b/>
+        </w:rPr>
+      </w:pPr>
+    </w:p>
+    <w:p>
+      <w:pPr>
+        <w:rPr>
+          <w:rStyle w:val="profilecardavatarthumb"/>
+        </w:rPr>
+      </w:pPr>
+      <w:r>
+        <w:rPr>
+          <w:rStyle w:val="profilecardavatarthumb"/>
+        </w:rPr>
+        <w:t xml:space="preserve">Maciej Przemyslaw Ambrozek </w:t>
+      </w:r>
       <w:r>
         <w:rPr>
           <w:rStyle w:val="profilecardavatarthumb"/>
@@ -1381,27 +1181,239 @@
         <w:rPr>
           <w:rStyle w:val="profilecardavatarthumb"/>
         </w:rPr>
+        <w:t>_______________________________ Studentnr_________________</w:t>
+      </w:r>
+    </w:p>
+    <w:p>
+      <w:pPr>
+        <w:rPr>
+          <w:rStyle w:val="profilecardavatarthumb"/>
+        </w:rPr>
+      </w:pPr>
+    </w:p>
+    <w:p>
+      <w:pPr>
+        <w:rPr>
+          <w:rStyle w:val="profilecardavatarthumb"/>
+        </w:rPr>
+      </w:pPr>
+      <w:r>
+        <w:rPr>
+          <w:rStyle w:val="profilecardavatarthumb"/>
+        </w:rPr>
+        <w:t xml:space="preserve">Heidi Lohne Brække         </w:t>
+      </w:r>
+      <w:r>
+        <w:rPr>
+          <w:rStyle w:val="profilecardavatarthumb"/>
+        </w:rPr>
         <w:tab/>
       </w:r>
       <w:r>
         <w:rPr>
           <w:rStyle w:val="profilecardavatarthumb"/>
         </w:rPr>
+        <w:t>_______________________________ Studentnr_________________</w:t>
+      </w:r>
+    </w:p>
+    <w:p>
+      <w:pPr>
+        <w:rPr>
+          <w:rStyle w:val="profilecardavatarthumb"/>
+        </w:rPr>
+      </w:pPr>
+    </w:p>
+    <w:p>
+      <w:pPr>
+        <w:rPr>
+          <w:rStyle w:val="profilecardavatarthumb"/>
+        </w:rPr>
+      </w:pPr>
+      <w:r>
+        <w:rPr>
+          <w:rStyle w:val="profilecardavatarthumb"/>
+        </w:rPr>
+        <w:t xml:space="preserve">Magnus Gaustad Eriksson        </w:t>
+      </w:r>
+      <w:r>
+        <w:rPr>
+          <w:rStyle w:val="profilecardavatarthumb"/>
+        </w:rPr>
         <w:tab/>
       </w:r>
       <w:r>
         <w:rPr>
           <w:rStyle w:val="profilecardavatarthumb"/>
         </w:rPr>
-        <w:t>_________________________</w:t>
-      </w:r>
-      <w:r>
-        <w:rPr>
-          <w:rStyle w:val="profilecardavatarthumb"/>
-        </w:rPr>
-        <w:t>_______________________________</w:t>
-      </w:r>
-    </w:p>
+        <w:t>_______________________________ Studentnr_________________</w:t>
+      </w:r>
+    </w:p>
+    <w:p>
+      <w:pPr>
+        <w:rPr>
+          <w:rStyle w:val="profilecardavatarthumb"/>
+        </w:rPr>
+      </w:pPr>
+    </w:p>
+    <w:p>
+      <w:pPr>
+        <w:rPr>
+          <w:rStyle w:val="profilecardavatarthumb"/>
+        </w:rPr>
+      </w:pPr>
+      <w:r>
+        <w:rPr>
+          <w:rStyle w:val="profilecardavatarthumb"/>
+        </w:rPr>
+        <w:t xml:space="preserve">Peder Lexau                                 </w:t>
+      </w:r>
+      <w:r>
+        <w:rPr>
+          <w:rStyle w:val="profilecardavatarthumb"/>
+        </w:rPr>
+        <w:tab/>
+      </w:r>
+      <w:r>
+        <w:rPr>
+          <w:rStyle w:val="profilecardavatarthumb"/>
+        </w:rPr>
+        <w:t>_______________________________ Studentnr_________________</w:t>
+      </w:r>
+    </w:p>
+    <w:p>
+      <w:pPr>
+        <w:rPr>
+          <w:rStyle w:val="profilecardavatarthumb"/>
+        </w:rPr>
+      </w:pPr>
+    </w:p>
+    <w:p>
+      <w:pPr>
+        <w:rPr>
+          <w:rStyle w:val="profilecardavatarthumb"/>
+        </w:rPr>
+      </w:pPr>
+      <w:r>
+        <w:rPr>
+          <w:rStyle w:val="profilecardavatarthumb"/>
+        </w:rPr>
+        <w:t>Andreas Skifjeld</w:t>
+      </w:r>
+      <w:r>
+        <w:rPr>
+          <w:rStyle w:val="profilecardavatarthumb"/>
+        </w:rPr>
+        <w:tab/>
+      </w:r>
+      <w:r>
+        <w:rPr>
+          <w:rStyle w:val="profilecardavatarthumb"/>
+        </w:rPr>
+        <w:tab/>
+      </w:r>
+      <w:r>
+        <w:rPr>
+          <w:rStyle w:val="profilecardavatarthumb"/>
+        </w:rPr>
+        <w:t>_______________________________ Studentnr_________________</w:t>
+      </w:r>
+    </w:p>
+    <w:p>
+      <w:pPr>
+        <w:rPr>
+          <w:rStyle w:val="profilecardavatarthumb"/>
+        </w:rPr>
+      </w:pPr>
+    </w:p>
+    <w:p>
+      <w:pPr>
+        <w:rPr>
+          <w:rStyle w:val="profilecardavatarthumb"/>
+        </w:rPr>
+      </w:pPr>
+      <w:r>
+        <w:rPr>
+          <w:rStyle w:val="profilecardavatarthumb"/>
+        </w:rPr>
+        <w:t>Daniel Stupar</w:t>
+      </w:r>
+      <w:r>
+        <w:rPr>
+          <w:rStyle w:val="profilecardavatarthumb"/>
+        </w:rPr>
+        <w:tab/>
+      </w:r>
+      <w:r>
+        <w:rPr>
+          <w:rStyle w:val="profilecardavatarthumb"/>
+        </w:rPr>
+        <w:tab/>
+      </w:r>
+      <w:r>
+        <w:rPr>
+          <w:rStyle w:val="profilecardavatarthumb"/>
+        </w:rPr>
+        <w:tab/>
+      </w:r>
+      <w:r>
+        <w:rPr>
+          <w:rStyle w:val="profilecardavatarthumb"/>
+        </w:rPr>
+        <w:t>_______________________________ Studentnr_________________</w:t>
+      </w:r>
+    </w:p>
+    <w:p>
+      <w:pPr>
+        <w:rPr>
+          <w:rStyle w:val="profilecardavatarthumb"/>
+        </w:rPr>
+      </w:pPr>
+    </w:p>
+    <w:p>
+      <w:pPr>
+        <w:rPr>
+          <w:rStyle w:val="profilecardavatarthumb"/>
+        </w:rPr>
+      </w:pPr>
+      <w:r>
+        <w:rPr>
+          <w:rStyle w:val="profilecardavatarthumb"/>
+        </w:rPr>
+        <w:t>John Gullaksen</w:t>
+      </w:r>
+      <w:r>
+        <w:rPr>
+          <w:rStyle w:val="profilecardavatarthumb"/>
+        </w:rPr>
+        <w:tab/>
+      </w:r>
+      <w:r>
+        <w:rPr>
+          <w:rStyle w:val="profilecardavatarthumb"/>
+        </w:rPr>
+        <w:tab/>
+      </w:r>
+      <w:r>
+        <w:rPr>
+          <w:rStyle w:val="profilecardavatarthumb"/>
+        </w:rPr>
+        <w:tab/>
+      </w:r>
+      <w:r>
+        <w:rPr>
+          <w:rStyle w:val="profilecardavatarthumb"/>
+        </w:rPr>
+        <w:t>_______________________________ Studentnr_________________</w:t>
+      </w:r>
+    </w:p>
+    <w:p>
+      <w:pPr>
+        <w:rPr>
+          <w:rStyle w:val="profilecardavatarthumb"/>
+        </w:rPr>
+      </w:pPr>
+    </w:p>
+    <w:p/>
     <w:sectPr>
       <w:pgSz w:w="11906" w:h="16838"/>
       <w:pgMar w:top="1417" w:right="1417" w:bottom="1417" w:left="1417" w:header="708" w:footer="708" w:gutter="0"/>
@@ -1413,7 +1425,7 @@
 </file>
 
 <file path=word/numbering.xml><?xml version="1.0" encoding="utf-8"?>
-<w:numbering xmlns:wpc="http://schemas.microsoft.com/office/word/2010/wordprocessingCanvas" xmlns:cx="http://schemas.microsoft.com/office/drawing/2014/chartex" xmlns:cx1="http://schemas.microsoft.com/office/drawing/2015/9/8/chartex" xmlns:cx2="http://schemas.microsoft.com/office/drawing/2015/10/21/chartex" xmlns:cx3="http://schemas.microsoft.com/office/drawing/2016/5/9/chartex" xmlns:cx4="http://schemas.microsoft.com/office/drawing/2016/5/10/chartex" xmlns:cx5="http://schemas.microsoft.com/office/drawing/2016/5/11/chartex" xmlns:cx6="http://schemas.microsoft.com/office/drawing/2016/5/12/chartex" xmlns:cx7="http://schemas.microsoft.com/office/drawing/2016/5/13/chartex" xmlns:cx8="http://schemas.microsoft.com/office/drawing/2016/5/14/chartex" xmlns:mc="http://schemas.openxmlformats.org/markup-compatibility/2006" xmlns:aink="http://schemas.microsoft.com/office/drawing/2016/ink" xmlns:am3d="http://schemas.microsoft.com/office/drawing/2017/model3d" xmlns:o="urn:schemas-microsoft-com:office:office" xmlns:r="http://schemas.openxmlformats.org/officeDocument/2006/relationships" xmlns:m="http://schemas.openxmlformats.org/officeDocument/2006/math" xmlns:v="urn:schemas-microsoft-com:vml" xmlns:wp14="http://schemas.microsoft.com/office/word/2010/wordprocessingDrawing" xmlns:wp="http://schemas.openxmlformats.org/drawingml/2006/wordprocessingDrawing" xmlns:w10="urn:schemas-microsoft-com:office:word" xmlns:w="http://schemas.openxmlformats.org/wordprocessingml/2006/main" xmlns:w14="http://schemas.microsoft.com/office/word/2010/wordml" xmlns:w15="http://schemas.microsoft.com/office/word/2012/wordml" xmlns:w16cid="http://schemas.microsoft.com/office/word/2016/wordml/cid" xmlns:w16se="http://schemas.microsoft.com/office/word/2015/wordml/symex" xmlns:wpg="http://schemas.microsoft.com/office/word/2010/wordprocessingGroup" xmlns:wpi="http://schemas.microsoft.com/office/word/2010/wordprocessingInk" xmlns:wne="http://schemas.microsoft.com/office/word/2006/wordml" xmlns:wps="http://schemas.microsoft.com/office/word/2010/wordprocessingShape" mc:Ignorable="w14 w15 w16se w16cid wp14">
+<w:numbering xmlns:wpc="http://schemas.microsoft.com/office/word/2010/wordprocessingCanvas" xmlns:mc="http://schemas.openxmlformats.org/markup-compatibility/2006" xmlns:o="urn:schemas-microsoft-com:office:office" xmlns:r="http://schemas.openxmlformats.org/officeDocument/2006/relationships" xmlns:m="http://schemas.openxmlformats.org/officeDocument/2006/math" xmlns:v="urn:schemas-microsoft-com:vml" xmlns:wp14="http://schemas.microsoft.com/office/word/2010/wordprocessingDrawing" xmlns:wp="http://schemas.openxmlformats.org/drawingml/2006/wordprocessingDrawing" xmlns:w10="urn:schemas-microsoft-com:office:word" xmlns:w="http://schemas.openxmlformats.org/wordprocessingml/2006/main" xmlns:w14="http://schemas.microsoft.com/office/word/2010/wordml" xmlns:w15="http://schemas.microsoft.com/office/word/2012/wordml" xmlns:wpg="http://schemas.microsoft.com/office/word/2010/wordprocessingGroup" xmlns:wpi="http://schemas.microsoft.com/office/word/2010/wordprocessingInk" xmlns:wne="http://schemas.microsoft.com/office/word/2006/wordml" xmlns:wps="http://schemas.microsoft.com/office/word/2010/wordprocessingShape" mc:Ignorable="w14 w15 wp14">
   <w:abstractNum w:abstractNumId="0" w15:restartNumberingAfterBreak="0">
     <w:nsid w:val="29E61D6F"/>
     <w:multiLevelType w:val="hybridMultilevel"/>
@@ -1765,7 +1777,7 @@
 </file>
 
 <file path=word/styles.xml><?xml version="1.0" encoding="utf-8"?>
-<w:styles xmlns:mc="http://schemas.openxmlformats.org/markup-compatibility/2006" xmlns:r="http://schemas.openxmlformats.org/officeDocument/2006/relationships" xmlns:w="http://schemas.openxmlformats.org/wordprocessingml/2006/main" xmlns:w14="http://schemas.microsoft.com/office/word/2010/wordml" xmlns:w15="http://schemas.microsoft.com/office/word/2012/wordml" xmlns:w16cid="http://schemas.microsoft.com/office/word/2016/wordml/cid" xmlns:w16se="http://schemas.microsoft.com/office/word/2015/wordml/symex" mc:Ignorable="w14 w15 w16se w16cid">
+<w:styles xmlns:mc="http://schemas.openxmlformats.org/markup-compatibility/2006" xmlns:r="http://schemas.openxmlformats.org/officeDocument/2006/relationships" xmlns:w="http://schemas.openxmlformats.org/wordprocessingml/2006/main" xmlns:w14="http://schemas.microsoft.com/office/word/2010/wordml" xmlns:w15="http://schemas.microsoft.com/office/word/2012/wordml" mc:Ignorable="w14 w15">
   <w:docDefaults>
     <w:rPrDefault>
       <w:rPr>
@@ -1781,7 +1793,7 @@
       </w:pPr>
     </w:pPrDefault>
   </w:docDefaults>
-  <w:latentStyles w:defLockedState="0" w:defUIPriority="99" w:defSemiHidden="0" w:defUnhideWhenUsed="0" w:defQFormat="0" w:count="375">
+  <w:latentStyles w:defLockedState="0" w:defUIPriority="99" w:defSemiHidden="0" w:defUnhideWhenUsed="0" w:defQFormat="0" w:count="371">
     <w:lsdException w:name="Normal" w:uiPriority="0" w:qFormat="1"/>
     <w:lsdException w:name="heading 1" w:uiPriority="9" w:qFormat="1"/>
     <w:lsdException w:name="heading 2" w:semiHidden="1" w:uiPriority="9" w:unhideWhenUsed="1" w:qFormat="1"/>
@@ -2153,22 +2165,18 @@
     <w:lsdException w:name="List Table 5 Dark Accent 6" w:uiPriority="50"/>
     <w:lsdException w:name="List Table 6 Colorful Accent 6" w:uiPriority="51"/>
     <w:lsdException w:name="List Table 7 Colorful Accent 6" w:uiPriority="52"/>
-    <w:lsdException w:name="Mention" w:semiHidden="1" w:unhideWhenUsed="1"/>
-    <w:lsdException w:name="Smart Hyperlink" w:semiHidden="1" w:unhideWhenUsed="1"/>
-    <w:lsdException w:name="Hashtag" w:semiHidden="1" w:unhideWhenUsed="1"/>
-    <w:lsdException w:name="Unresolved Mention" w:semiHidden="1" w:unhideWhenUsed="1"/>
   </w:latentStyles>
   <w:style w:type="paragraph" w:default="1" w:styleId="Normal">
     <w:name w:val="Normal"/>
     <w:qFormat/>
   </w:style>
-  <w:style w:type="character" w:default="1" w:styleId="Standardskriftforavsnitt">
+  <w:style w:type="character" w:default="1" w:styleId="DefaultParagraphFont">
     <w:name w:val="Default Paragraph Font"/>
     <w:uiPriority w:val="1"/>
     <w:semiHidden/>
     <w:unhideWhenUsed/>
   </w:style>
-  <w:style w:type="table" w:default="1" w:styleId="Vanligtabell">
+  <w:style w:type="table" w:default="1" w:styleId="TableNormal">
     <w:name w:val="Normal Table"/>
     <w:uiPriority w:val="99"/>
     <w:semiHidden/>
@@ -2183,13 +2191,13 @@
       </w:tblCellMar>
     </w:tblPr>
   </w:style>
-  <w:style w:type="numbering" w:default="1" w:styleId="Ingenliste">
+  <w:style w:type="numbering" w:default="1" w:styleId="NoList">
     <w:name w:val="No List"/>
     <w:uiPriority w:val="99"/>
     <w:semiHidden/>
     <w:unhideWhenUsed/>
   </w:style>
-  <w:style w:type="paragraph" w:styleId="Listeavsnitt">
+  <w:style w:type="paragraph" w:styleId="ListParagraph">
     <w:name w:val="List Paragraph"/>
     <w:basedOn w:val="Normal"/>
     <w:uiPriority w:val="34"/>
@@ -2200,10 +2208,10 @@
       <w:contextualSpacing/>
     </w:pPr>
   </w:style>
-  <w:style w:type="paragraph" w:styleId="Brdtekst">
+  <w:style w:type="paragraph" w:styleId="BodyText">
     <w:name w:val="Body Text"/>
     <w:basedOn w:val="Normal"/>
-    <w:link w:val="BrdtekstTegn"/>
+    <w:link w:val="BodyTextChar"/>
     <w:uiPriority w:val="99"/>
     <w:unhideWhenUsed/>
     <w:rsid w:val="00704768"/>
@@ -2211,16 +2219,16 @@
       <w:spacing w:after="120"/>
     </w:pPr>
   </w:style>
-  <w:style w:type="character" w:customStyle="1" w:styleId="BrdtekstTegn">
-    <w:name w:val="Brødtekst Tegn"/>
-    <w:basedOn w:val="Standardskriftforavsnitt"/>
-    <w:link w:val="Brdtekst"/>
+  <w:style w:type="character" w:customStyle="1" w:styleId="BodyTextChar">
+    <w:name w:val="Body Text Char"/>
+    <w:basedOn w:val="DefaultParagraphFont"/>
+    <w:link w:val="BodyText"/>
     <w:uiPriority w:val="99"/>
     <w:rsid w:val="00704768"/>
   </w:style>
   <w:style w:type="character" w:customStyle="1" w:styleId="profilecardavatarthumb">
     <w:name w:val="profilecardavatarthumb"/>
-    <w:basedOn w:val="Standardskriftforavsnitt"/>
+    <w:basedOn w:val="DefaultParagraphFont"/>
     <w:rsid w:val="004D250D"/>
   </w:style>
 </w:styles>

</xml_diff>